<commit_message>
not sure why these have been updated, but committing nevertheless.
</commit_message>
<xml_diff>
--- a/analysis/paper/final_internal_review/Murdoch Steelhead Overshoot Science Division Manuscript Review Form.docx
+++ b/analysis/paper/final_internal_review/Murdoch Steelhead Overshoot Science Division Manuscript Review Form.docx
@@ -1,6 +1,6 @@
 
 <file path=word/document.xml><?xml version="1.0" encoding="utf-8"?>
-<w:document xmlns:wpc="http://schemas.microsoft.com/office/word/2010/wordprocessingCanvas" xmlns:cx="http://schemas.microsoft.com/office/drawing/2014/chartex" xmlns:cx1="http://schemas.microsoft.com/office/drawing/2015/9/8/chartex" xmlns:cx2="http://schemas.microsoft.com/office/drawing/2015/10/21/chartex" xmlns:cx3="http://schemas.microsoft.com/office/drawing/2016/5/9/chartex" xmlns:cx4="http://schemas.microsoft.com/office/drawing/2016/5/10/chartex" xmlns:cx5="http://schemas.microsoft.com/office/drawing/2016/5/11/chartex" xmlns:cx6="http://schemas.microsoft.com/office/drawing/2016/5/12/chartex" xmlns:cx7="http://schemas.microsoft.com/office/drawing/2016/5/13/chartex" xmlns:cx8="http://schemas.microsoft.com/office/drawing/2016/5/14/chartex" xmlns:mc="http://schemas.openxmlformats.org/markup-compatibility/2006" xmlns:aink="http://schemas.microsoft.com/office/drawing/2016/ink" xmlns:am3d="http://schemas.microsoft.com/office/drawing/2017/model3d" xmlns:o="urn:schemas-microsoft-com:office:office" xmlns:r="http://schemas.openxmlformats.org/officeDocument/2006/relationships" xmlns:m="http://schemas.openxmlformats.org/officeDocument/2006/math" xmlns:v="urn:schemas-microsoft-com:vml" xmlns:wp14="http://schemas.microsoft.com/office/word/2010/wordprocessingDrawing" xmlns:wp="http://schemas.openxmlformats.org/drawingml/2006/wordprocessingDrawing" xmlns:w10="urn:schemas-microsoft-com:office:word" xmlns:w="http://schemas.openxmlformats.org/wordprocessingml/2006/main" xmlns:w14="http://schemas.microsoft.com/office/word/2010/wordml" xmlns:w15="http://schemas.microsoft.com/office/word/2012/wordml" xmlns:w16cid="http://schemas.microsoft.com/office/word/2016/wordml/cid" xmlns:w16se="http://schemas.microsoft.com/office/word/2015/wordml/symex" xmlns:wpg="http://schemas.microsoft.com/office/word/2010/wordprocessingGroup" xmlns:wpi="http://schemas.microsoft.com/office/word/2010/wordprocessingInk" xmlns:wne="http://schemas.microsoft.com/office/word/2006/wordml" xmlns:wps="http://schemas.microsoft.com/office/word/2010/wordprocessingShape" mc:Ignorable="w14 w15 w16se w16cid wp14">
+<w:document xmlns:wpc="http://schemas.microsoft.com/office/word/2010/wordprocessingCanvas" xmlns:cx="http://schemas.microsoft.com/office/drawing/2014/chartex" xmlns:cx1="http://schemas.microsoft.com/office/drawing/2015/9/8/chartex" xmlns:cx2="http://schemas.microsoft.com/office/drawing/2015/10/21/chartex" xmlns:cx3="http://schemas.microsoft.com/office/drawing/2016/5/9/chartex" xmlns:cx4="http://schemas.microsoft.com/office/drawing/2016/5/10/chartex" xmlns:cx5="http://schemas.microsoft.com/office/drawing/2016/5/11/chartex" xmlns:cx6="http://schemas.microsoft.com/office/drawing/2016/5/12/chartex" xmlns:cx7="http://schemas.microsoft.com/office/drawing/2016/5/13/chartex" xmlns:cx8="http://schemas.microsoft.com/office/drawing/2016/5/14/chartex" xmlns:mc="http://schemas.openxmlformats.org/markup-compatibility/2006" xmlns:aink="http://schemas.microsoft.com/office/drawing/2016/ink" xmlns:am3d="http://schemas.microsoft.com/office/drawing/2017/model3d" xmlns:o="urn:schemas-microsoft-com:office:office" xmlns:r="http://schemas.openxmlformats.org/officeDocument/2006/relationships" xmlns:m="http://schemas.openxmlformats.org/officeDocument/2006/math" xmlns:v="urn:schemas-microsoft-com:vml" xmlns:wp14="http://schemas.microsoft.com/office/word/2010/wordprocessingDrawing" xmlns:wp="http://schemas.openxmlformats.org/drawingml/2006/wordprocessingDrawing" xmlns:w10="urn:schemas-microsoft-com:office:word" xmlns:w="http://schemas.openxmlformats.org/wordprocessingml/2006/main" xmlns:w14="http://schemas.microsoft.com/office/word/2010/wordml" xmlns:w15="http://schemas.microsoft.com/office/word/2012/wordml" xmlns:w16cex="http://schemas.microsoft.com/office/word/2018/wordml/cex" xmlns:w16cid="http://schemas.microsoft.com/office/word/2016/wordml/cid" xmlns:w16="http://schemas.microsoft.com/office/word/2018/wordml" xmlns:w16se="http://schemas.microsoft.com/office/word/2015/wordml/symex" xmlns:wpg="http://schemas.microsoft.com/office/word/2010/wordprocessingGroup" xmlns:wpi="http://schemas.microsoft.com/office/word/2010/wordprocessingInk" xmlns:wne="http://schemas.microsoft.com/office/word/2006/wordml" xmlns:wps="http://schemas.microsoft.com/office/word/2010/wordprocessingShape" mc:Ignorable="w14 w15 w16se w16cid w16 w16cex wp14">
   <w:body>
     <w:p>
       <w:pPr>
@@ -242,15 +242,7 @@
         <w:rPr>
           <w:b/>
         </w:rPr>
-        <w:t>Appro</w:t>
-      </w:r>
-      <w:bookmarkStart w:id="0" w:name="_GoBack"/>
-      <w:bookmarkEnd w:id="0"/>
-      <w:r>
-        <w:rPr>
-          <w:b/>
-        </w:rPr>
-        <w:t>vals (signature):</w:t>
+        <w:t>Approvals (signature):</w:t>
       </w:r>
     </w:p>
     <w:p>
@@ -1492,21 +1484,7 @@
         <w:rPr>
           <w:rFonts w:ascii="Times New Roman" w:hAnsi="Times New Roman" w:cs="Times New Roman"/>
         </w:rPr>
-        <w:t xml:space="preserve"> one (1) additional week for policy review.  This review may occur </w:t>
-      </w:r>
-      <w:proofErr w:type="gramStart"/>
-      <w:r>
-        <w:rPr>
-          <w:rFonts w:ascii="Times New Roman" w:hAnsi="Times New Roman" w:cs="Times New Roman"/>
-        </w:rPr>
-        <w:t>simultaneously</w:t>
-      </w:r>
-      <w:proofErr w:type="gramEnd"/>
-      <w:r>
-        <w:rPr>
-          <w:rFonts w:ascii="Times New Roman" w:hAnsi="Times New Roman" w:cs="Times New Roman"/>
-        </w:rPr>
-        <w:t xml:space="preserve"> or the Division Manager may delegate the review responsibilities.  </w:t>
+        <w:t xml:space="preserve"> one (1) additional week for policy review.  This review may occur simultaneously or the Division Manager may delegate the review responsibilities.  </w:t>
       </w:r>
     </w:p>
     <w:p>
@@ -2092,7 +2070,7 @@
 </file>
 
 <file path=word/endnotes.xml><?xml version="1.0" encoding="utf-8"?>
-<w:endnotes xmlns:wpc="http://schemas.microsoft.com/office/word/2010/wordprocessingCanvas" xmlns:cx="http://schemas.microsoft.com/office/drawing/2014/chartex" xmlns:cx1="http://schemas.microsoft.com/office/drawing/2015/9/8/chartex" xmlns:cx2="http://schemas.microsoft.com/office/drawing/2015/10/21/chartex" xmlns:cx3="http://schemas.microsoft.com/office/drawing/2016/5/9/chartex" xmlns:cx4="http://schemas.microsoft.com/office/drawing/2016/5/10/chartex" xmlns:cx5="http://schemas.microsoft.com/office/drawing/2016/5/11/chartex" xmlns:cx6="http://schemas.microsoft.com/office/drawing/2016/5/12/chartex" xmlns:cx7="http://schemas.microsoft.com/office/drawing/2016/5/13/chartex" xmlns:cx8="http://schemas.microsoft.com/office/drawing/2016/5/14/chartex" xmlns:mc="http://schemas.openxmlformats.org/markup-compatibility/2006" xmlns:aink="http://schemas.microsoft.com/office/drawing/2016/ink" xmlns:am3d="http://schemas.microsoft.com/office/drawing/2017/model3d" xmlns:o="urn:schemas-microsoft-com:office:office" xmlns:r="http://schemas.openxmlformats.org/officeDocument/2006/relationships" xmlns:m="http://schemas.openxmlformats.org/officeDocument/2006/math" xmlns:v="urn:schemas-microsoft-com:vml" xmlns:wp14="http://schemas.microsoft.com/office/word/2010/wordprocessingDrawing" xmlns:wp="http://schemas.openxmlformats.org/drawingml/2006/wordprocessingDrawing" xmlns:w10="urn:schemas-microsoft-com:office:word" xmlns:w="http://schemas.openxmlformats.org/wordprocessingml/2006/main" xmlns:w14="http://schemas.microsoft.com/office/word/2010/wordml" xmlns:w15="http://schemas.microsoft.com/office/word/2012/wordml" xmlns:w16cid="http://schemas.microsoft.com/office/word/2016/wordml/cid" xmlns:w16se="http://schemas.microsoft.com/office/word/2015/wordml/symex" xmlns:wpg="http://schemas.microsoft.com/office/word/2010/wordprocessingGroup" xmlns:wpi="http://schemas.microsoft.com/office/word/2010/wordprocessingInk" xmlns:wne="http://schemas.microsoft.com/office/word/2006/wordml" xmlns:wps="http://schemas.microsoft.com/office/word/2010/wordprocessingShape" mc:Ignorable="w14 w15 w16se w16cid wp14">
+<w:endnotes xmlns:wpc="http://schemas.microsoft.com/office/word/2010/wordprocessingCanvas" xmlns:cx="http://schemas.microsoft.com/office/drawing/2014/chartex" xmlns:cx1="http://schemas.microsoft.com/office/drawing/2015/9/8/chartex" xmlns:cx2="http://schemas.microsoft.com/office/drawing/2015/10/21/chartex" xmlns:cx3="http://schemas.microsoft.com/office/drawing/2016/5/9/chartex" xmlns:cx4="http://schemas.microsoft.com/office/drawing/2016/5/10/chartex" xmlns:cx5="http://schemas.microsoft.com/office/drawing/2016/5/11/chartex" xmlns:cx6="http://schemas.microsoft.com/office/drawing/2016/5/12/chartex" xmlns:cx7="http://schemas.microsoft.com/office/drawing/2016/5/13/chartex" xmlns:cx8="http://schemas.microsoft.com/office/drawing/2016/5/14/chartex" xmlns:mc="http://schemas.openxmlformats.org/markup-compatibility/2006" xmlns:aink="http://schemas.microsoft.com/office/drawing/2016/ink" xmlns:am3d="http://schemas.microsoft.com/office/drawing/2017/model3d" xmlns:o="urn:schemas-microsoft-com:office:office" xmlns:r="http://schemas.openxmlformats.org/officeDocument/2006/relationships" xmlns:m="http://schemas.openxmlformats.org/officeDocument/2006/math" xmlns:v="urn:schemas-microsoft-com:vml" xmlns:wp14="http://schemas.microsoft.com/office/word/2010/wordprocessingDrawing" xmlns:wp="http://schemas.openxmlformats.org/drawingml/2006/wordprocessingDrawing" xmlns:w10="urn:schemas-microsoft-com:office:word" xmlns:w="http://schemas.openxmlformats.org/wordprocessingml/2006/main" xmlns:w14="http://schemas.microsoft.com/office/word/2010/wordml" xmlns:w15="http://schemas.microsoft.com/office/word/2012/wordml" xmlns:w16cex="http://schemas.microsoft.com/office/word/2018/wordml/cex" xmlns:w16cid="http://schemas.microsoft.com/office/word/2016/wordml/cid" xmlns:w16="http://schemas.microsoft.com/office/word/2018/wordml" xmlns:w16se="http://schemas.microsoft.com/office/word/2015/wordml/symex" xmlns:wpg="http://schemas.microsoft.com/office/word/2010/wordprocessingGroup" xmlns:wpi="http://schemas.microsoft.com/office/word/2010/wordprocessingInk" xmlns:wne="http://schemas.microsoft.com/office/word/2006/wordml" xmlns:wps="http://schemas.microsoft.com/office/word/2010/wordprocessingShape" mc:Ignorable="w14 w15 w16se w16cid w16 w16cex wp14">
   <w:endnote w:type="separator" w:id="-1">
     <w:p>
       <w:pPr>
@@ -2117,7 +2095,7 @@
 </file>
 
 <file path=word/footer1.xml><?xml version="1.0" encoding="utf-8"?>
-<w:ftr xmlns:wpc="http://schemas.microsoft.com/office/word/2010/wordprocessingCanvas" xmlns:cx="http://schemas.microsoft.com/office/drawing/2014/chartex" xmlns:cx1="http://schemas.microsoft.com/office/drawing/2015/9/8/chartex" xmlns:cx2="http://schemas.microsoft.com/office/drawing/2015/10/21/chartex" xmlns:cx3="http://schemas.microsoft.com/office/drawing/2016/5/9/chartex" xmlns:cx4="http://schemas.microsoft.com/office/drawing/2016/5/10/chartex" xmlns:cx5="http://schemas.microsoft.com/office/drawing/2016/5/11/chartex" xmlns:cx6="http://schemas.microsoft.com/office/drawing/2016/5/12/chartex" xmlns:cx7="http://schemas.microsoft.com/office/drawing/2016/5/13/chartex" xmlns:cx8="http://schemas.microsoft.com/office/drawing/2016/5/14/chartex" xmlns:mc="http://schemas.openxmlformats.org/markup-compatibility/2006" xmlns:aink="http://schemas.microsoft.com/office/drawing/2016/ink" xmlns:am3d="http://schemas.microsoft.com/office/drawing/2017/model3d" xmlns:o="urn:schemas-microsoft-com:office:office" xmlns:r="http://schemas.openxmlformats.org/officeDocument/2006/relationships" xmlns:m="http://schemas.openxmlformats.org/officeDocument/2006/math" xmlns:v="urn:schemas-microsoft-com:vml" xmlns:wp14="http://schemas.microsoft.com/office/word/2010/wordprocessingDrawing" xmlns:wp="http://schemas.openxmlformats.org/drawingml/2006/wordprocessingDrawing" xmlns:w10="urn:schemas-microsoft-com:office:word" xmlns:w="http://schemas.openxmlformats.org/wordprocessingml/2006/main" xmlns:w14="http://schemas.microsoft.com/office/word/2010/wordml" xmlns:w15="http://schemas.microsoft.com/office/word/2012/wordml" xmlns:w16cid="http://schemas.microsoft.com/office/word/2016/wordml/cid" xmlns:w16se="http://schemas.microsoft.com/office/word/2015/wordml/symex" xmlns:wpg="http://schemas.microsoft.com/office/word/2010/wordprocessingGroup" xmlns:wpi="http://schemas.microsoft.com/office/word/2010/wordprocessingInk" xmlns:wne="http://schemas.microsoft.com/office/word/2006/wordml" xmlns:wps="http://schemas.microsoft.com/office/word/2010/wordprocessingShape" mc:Ignorable="w14 w15 w16se w16cid wp14">
+<w:ftr xmlns:wpc="http://schemas.microsoft.com/office/word/2010/wordprocessingCanvas" xmlns:cx="http://schemas.microsoft.com/office/drawing/2014/chartex" xmlns:cx1="http://schemas.microsoft.com/office/drawing/2015/9/8/chartex" xmlns:cx2="http://schemas.microsoft.com/office/drawing/2015/10/21/chartex" xmlns:cx3="http://schemas.microsoft.com/office/drawing/2016/5/9/chartex" xmlns:cx4="http://schemas.microsoft.com/office/drawing/2016/5/10/chartex" xmlns:cx5="http://schemas.microsoft.com/office/drawing/2016/5/11/chartex" xmlns:cx6="http://schemas.microsoft.com/office/drawing/2016/5/12/chartex" xmlns:cx7="http://schemas.microsoft.com/office/drawing/2016/5/13/chartex" xmlns:cx8="http://schemas.microsoft.com/office/drawing/2016/5/14/chartex" xmlns:mc="http://schemas.openxmlformats.org/markup-compatibility/2006" xmlns:aink="http://schemas.microsoft.com/office/drawing/2016/ink" xmlns:am3d="http://schemas.microsoft.com/office/drawing/2017/model3d" xmlns:o="urn:schemas-microsoft-com:office:office" xmlns:r="http://schemas.openxmlformats.org/officeDocument/2006/relationships" xmlns:m="http://schemas.openxmlformats.org/officeDocument/2006/math" xmlns:v="urn:schemas-microsoft-com:vml" xmlns:wp14="http://schemas.microsoft.com/office/word/2010/wordprocessingDrawing" xmlns:wp="http://schemas.openxmlformats.org/drawingml/2006/wordprocessingDrawing" xmlns:w10="urn:schemas-microsoft-com:office:word" xmlns:w="http://schemas.openxmlformats.org/wordprocessingml/2006/main" xmlns:w14="http://schemas.microsoft.com/office/word/2010/wordml" xmlns:w15="http://schemas.microsoft.com/office/word/2012/wordml" xmlns:w16cex="http://schemas.microsoft.com/office/word/2018/wordml/cex" xmlns:w16cid="http://schemas.microsoft.com/office/word/2016/wordml/cid" xmlns:w16="http://schemas.microsoft.com/office/word/2018/wordml" xmlns:w16se="http://schemas.microsoft.com/office/word/2015/wordml/symex" xmlns:wpg="http://schemas.microsoft.com/office/word/2010/wordprocessingGroup" xmlns:wpi="http://schemas.microsoft.com/office/word/2010/wordprocessingInk" xmlns:wne="http://schemas.microsoft.com/office/word/2006/wordml" xmlns:wps="http://schemas.microsoft.com/office/word/2010/wordprocessingShape" mc:Ignorable="w14 w15 w16se w16cid w16 w16cex wp14">
   <w:sdt>
     <w:sdtPr>
       <w:id w:val="2123577630"/>
@@ -2196,7 +2174,7 @@
 </file>
 
 <file path=word/footnotes.xml><?xml version="1.0" encoding="utf-8"?>
-<w:footnotes xmlns:wpc="http://schemas.microsoft.com/office/word/2010/wordprocessingCanvas" xmlns:cx="http://schemas.microsoft.com/office/drawing/2014/chartex" xmlns:cx1="http://schemas.microsoft.com/office/drawing/2015/9/8/chartex" xmlns:cx2="http://schemas.microsoft.com/office/drawing/2015/10/21/chartex" xmlns:cx3="http://schemas.microsoft.com/office/drawing/2016/5/9/chartex" xmlns:cx4="http://schemas.microsoft.com/office/drawing/2016/5/10/chartex" xmlns:cx5="http://schemas.microsoft.com/office/drawing/2016/5/11/chartex" xmlns:cx6="http://schemas.microsoft.com/office/drawing/2016/5/12/chartex" xmlns:cx7="http://schemas.microsoft.com/office/drawing/2016/5/13/chartex" xmlns:cx8="http://schemas.microsoft.com/office/drawing/2016/5/14/chartex" xmlns:mc="http://schemas.openxmlformats.org/markup-compatibility/2006" xmlns:aink="http://schemas.microsoft.com/office/drawing/2016/ink" xmlns:am3d="http://schemas.microsoft.com/office/drawing/2017/model3d" xmlns:o="urn:schemas-microsoft-com:office:office" xmlns:r="http://schemas.openxmlformats.org/officeDocument/2006/relationships" xmlns:m="http://schemas.openxmlformats.org/officeDocument/2006/math" xmlns:v="urn:schemas-microsoft-com:vml" xmlns:wp14="http://schemas.microsoft.com/office/word/2010/wordprocessingDrawing" xmlns:wp="http://schemas.openxmlformats.org/drawingml/2006/wordprocessingDrawing" xmlns:w10="urn:schemas-microsoft-com:office:word" xmlns:w="http://schemas.openxmlformats.org/wordprocessingml/2006/main" xmlns:w14="http://schemas.microsoft.com/office/word/2010/wordml" xmlns:w15="http://schemas.microsoft.com/office/word/2012/wordml" xmlns:w16cid="http://schemas.microsoft.com/office/word/2016/wordml/cid" xmlns:w16se="http://schemas.microsoft.com/office/word/2015/wordml/symex" xmlns:wpg="http://schemas.microsoft.com/office/word/2010/wordprocessingGroup" xmlns:wpi="http://schemas.microsoft.com/office/word/2010/wordprocessingInk" xmlns:wne="http://schemas.microsoft.com/office/word/2006/wordml" xmlns:wps="http://schemas.microsoft.com/office/word/2010/wordprocessingShape" mc:Ignorable="w14 w15 w16se w16cid wp14">
+<w:footnotes xmlns:wpc="http://schemas.microsoft.com/office/word/2010/wordprocessingCanvas" xmlns:cx="http://schemas.microsoft.com/office/drawing/2014/chartex" xmlns:cx1="http://schemas.microsoft.com/office/drawing/2015/9/8/chartex" xmlns:cx2="http://schemas.microsoft.com/office/drawing/2015/10/21/chartex" xmlns:cx3="http://schemas.microsoft.com/office/drawing/2016/5/9/chartex" xmlns:cx4="http://schemas.microsoft.com/office/drawing/2016/5/10/chartex" xmlns:cx5="http://schemas.microsoft.com/office/drawing/2016/5/11/chartex" xmlns:cx6="http://schemas.microsoft.com/office/drawing/2016/5/12/chartex" xmlns:cx7="http://schemas.microsoft.com/office/drawing/2016/5/13/chartex" xmlns:cx8="http://schemas.microsoft.com/office/drawing/2016/5/14/chartex" xmlns:mc="http://schemas.openxmlformats.org/markup-compatibility/2006" xmlns:aink="http://schemas.microsoft.com/office/drawing/2016/ink" xmlns:am3d="http://schemas.microsoft.com/office/drawing/2017/model3d" xmlns:o="urn:schemas-microsoft-com:office:office" xmlns:r="http://schemas.openxmlformats.org/officeDocument/2006/relationships" xmlns:m="http://schemas.openxmlformats.org/officeDocument/2006/math" xmlns:v="urn:schemas-microsoft-com:vml" xmlns:wp14="http://schemas.microsoft.com/office/word/2010/wordprocessingDrawing" xmlns:wp="http://schemas.openxmlformats.org/drawingml/2006/wordprocessingDrawing" xmlns:w10="urn:schemas-microsoft-com:office:word" xmlns:w="http://schemas.openxmlformats.org/wordprocessingml/2006/main" xmlns:w14="http://schemas.microsoft.com/office/word/2010/wordml" xmlns:w15="http://schemas.microsoft.com/office/word/2012/wordml" xmlns:w16cex="http://schemas.microsoft.com/office/word/2018/wordml/cex" xmlns:w16cid="http://schemas.microsoft.com/office/word/2016/wordml/cid" xmlns:w16="http://schemas.microsoft.com/office/word/2018/wordml" xmlns:w16se="http://schemas.microsoft.com/office/word/2015/wordml/symex" xmlns:wpg="http://schemas.microsoft.com/office/word/2010/wordprocessingGroup" xmlns:wpi="http://schemas.microsoft.com/office/word/2010/wordprocessingInk" xmlns:wne="http://schemas.microsoft.com/office/word/2006/wordml" xmlns:wps="http://schemas.microsoft.com/office/word/2010/wordprocessingShape" mc:Ignorable="w14 w15 w16se w16cid w16 w16cex wp14">
   <w:footnote w:type="separator" w:id="-1">
     <w:p>
       <w:pPr>
@@ -2221,7 +2199,7 @@
 </file>
 
 <file path=word/numbering.xml><?xml version="1.0" encoding="utf-8"?>
-<w:numbering xmlns:wpc="http://schemas.microsoft.com/office/word/2010/wordprocessingCanvas" xmlns:cx="http://schemas.microsoft.com/office/drawing/2014/chartex" xmlns:cx1="http://schemas.microsoft.com/office/drawing/2015/9/8/chartex" xmlns:cx2="http://schemas.microsoft.com/office/drawing/2015/10/21/chartex" xmlns:cx3="http://schemas.microsoft.com/office/drawing/2016/5/9/chartex" xmlns:cx4="http://schemas.microsoft.com/office/drawing/2016/5/10/chartex" xmlns:cx5="http://schemas.microsoft.com/office/drawing/2016/5/11/chartex" xmlns:cx6="http://schemas.microsoft.com/office/drawing/2016/5/12/chartex" xmlns:cx7="http://schemas.microsoft.com/office/drawing/2016/5/13/chartex" xmlns:cx8="http://schemas.microsoft.com/office/drawing/2016/5/14/chartex" xmlns:mc="http://schemas.openxmlformats.org/markup-compatibility/2006" xmlns:aink="http://schemas.microsoft.com/office/drawing/2016/ink" xmlns:am3d="http://schemas.microsoft.com/office/drawing/2017/model3d" xmlns:o="urn:schemas-microsoft-com:office:office" xmlns:r="http://schemas.openxmlformats.org/officeDocument/2006/relationships" xmlns:m="http://schemas.openxmlformats.org/officeDocument/2006/math" xmlns:v="urn:schemas-microsoft-com:vml" xmlns:wp14="http://schemas.microsoft.com/office/word/2010/wordprocessingDrawing" xmlns:wp="http://schemas.openxmlformats.org/drawingml/2006/wordprocessingDrawing" xmlns:w10="urn:schemas-microsoft-com:office:word" xmlns:w="http://schemas.openxmlformats.org/wordprocessingml/2006/main" xmlns:w14="http://schemas.microsoft.com/office/word/2010/wordml" xmlns:w15="http://schemas.microsoft.com/office/word/2012/wordml" xmlns:w16cid="http://schemas.microsoft.com/office/word/2016/wordml/cid" xmlns:w16se="http://schemas.microsoft.com/office/word/2015/wordml/symex" xmlns:wpg="http://schemas.microsoft.com/office/word/2010/wordprocessingGroup" xmlns:wpi="http://schemas.microsoft.com/office/word/2010/wordprocessingInk" xmlns:wne="http://schemas.microsoft.com/office/word/2006/wordml" xmlns:wps="http://schemas.microsoft.com/office/word/2010/wordprocessingShape" mc:Ignorable="w14 w15 w16se w16cid wp14">
+<w:numbering xmlns:wpc="http://schemas.microsoft.com/office/word/2010/wordprocessingCanvas" xmlns:cx="http://schemas.microsoft.com/office/drawing/2014/chartex" xmlns:cx1="http://schemas.microsoft.com/office/drawing/2015/9/8/chartex" xmlns:cx2="http://schemas.microsoft.com/office/drawing/2015/10/21/chartex" xmlns:cx3="http://schemas.microsoft.com/office/drawing/2016/5/9/chartex" xmlns:cx4="http://schemas.microsoft.com/office/drawing/2016/5/10/chartex" xmlns:cx5="http://schemas.microsoft.com/office/drawing/2016/5/11/chartex" xmlns:cx6="http://schemas.microsoft.com/office/drawing/2016/5/12/chartex" xmlns:cx7="http://schemas.microsoft.com/office/drawing/2016/5/13/chartex" xmlns:cx8="http://schemas.microsoft.com/office/drawing/2016/5/14/chartex" xmlns:mc="http://schemas.openxmlformats.org/markup-compatibility/2006" xmlns:aink="http://schemas.microsoft.com/office/drawing/2016/ink" xmlns:am3d="http://schemas.microsoft.com/office/drawing/2017/model3d" xmlns:o="urn:schemas-microsoft-com:office:office" xmlns:r="http://schemas.openxmlformats.org/officeDocument/2006/relationships" xmlns:m="http://schemas.openxmlformats.org/officeDocument/2006/math" xmlns:v="urn:schemas-microsoft-com:vml" xmlns:wp14="http://schemas.microsoft.com/office/word/2010/wordprocessingDrawing" xmlns:wp="http://schemas.openxmlformats.org/drawingml/2006/wordprocessingDrawing" xmlns:w10="urn:schemas-microsoft-com:office:word" xmlns:w="http://schemas.openxmlformats.org/wordprocessingml/2006/main" xmlns:w14="http://schemas.microsoft.com/office/word/2010/wordml" xmlns:w15="http://schemas.microsoft.com/office/word/2012/wordml" xmlns:w16cex="http://schemas.microsoft.com/office/word/2018/wordml/cex" xmlns:w16cid="http://schemas.microsoft.com/office/word/2016/wordml/cid" xmlns:w16="http://schemas.microsoft.com/office/word/2018/wordml" xmlns:w16se="http://schemas.microsoft.com/office/word/2015/wordml/symex" xmlns:wpg="http://schemas.microsoft.com/office/word/2010/wordprocessingGroup" xmlns:wpi="http://schemas.microsoft.com/office/word/2010/wordprocessingInk" xmlns:wne="http://schemas.microsoft.com/office/word/2006/wordml" xmlns:wps="http://schemas.microsoft.com/office/word/2010/wordprocessingShape" mc:Ignorable="w14 w15 w16se w16cid w16 w16cex wp14">
   <w:abstractNum w:abstractNumId="0" w15:restartNumberingAfterBreak="0">
     <w:nsid w:val="15077248"/>
     <w:multiLevelType w:val="hybridMultilevel"/>
@@ -3081,7 +3059,7 @@
 </file>
 
 <file path=word/styles.xml><?xml version="1.0" encoding="utf-8"?>
-<w:styles xmlns:mc="http://schemas.openxmlformats.org/markup-compatibility/2006" xmlns:r="http://schemas.openxmlformats.org/officeDocument/2006/relationships" xmlns:w="http://schemas.openxmlformats.org/wordprocessingml/2006/main" xmlns:w14="http://schemas.microsoft.com/office/word/2010/wordml" xmlns:w15="http://schemas.microsoft.com/office/word/2012/wordml" xmlns:w16cid="http://schemas.microsoft.com/office/word/2016/wordml/cid" xmlns:w16se="http://schemas.microsoft.com/office/word/2015/wordml/symex" mc:Ignorable="w14 w15 w16se w16cid">
+<w:styles xmlns:mc="http://schemas.openxmlformats.org/markup-compatibility/2006" xmlns:r="http://schemas.openxmlformats.org/officeDocument/2006/relationships" xmlns:w="http://schemas.openxmlformats.org/wordprocessingml/2006/main" xmlns:w14="http://schemas.microsoft.com/office/word/2010/wordml" xmlns:w15="http://schemas.microsoft.com/office/word/2012/wordml" xmlns:w16cex="http://schemas.microsoft.com/office/word/2018/wordml/cex" xmlns:w16cid="http://schemas.microsoft.com/office/word/2016/wordml/cid" xmlns:w16="http://schemas.microsoft.com/office/word/2018/wordml" xmlns:w16se="http://schemas.microsoft.com/office/word/2015/wordml/symex" mc:Ignorable="w14 w15 w16se w16cid w16 w16cex">
   <w:docDefaults>
     <w:rPrDefault>
       <w:rPr>
@@ -3203,6 +3181,7 @@
     <w:lsdException w:name="HTML Sample" w:semiHidden="1" w:unhideWhenUsed="1"/>
     <w:lsdException w:name="HTML Typewriter" w:semiHidden="1" w:unhideWhenUsed="1"/>
     <w:lsdException w:name="HTML Variable" w:semiHidden="1" w:unhideWhenUsed="1"/>
+    <w:lsdException w:name="Normal Table" w:semiHidden="1" w:unhideWhenUsed="1"/>
     <w:lsdException w:name="annotation subject" w:semiHidden="1" w:unhideWhenUsed="1"/>
     <w:lsdException w:name="No List" w:semiHidden="1" w:unhideWhenUsed="1"/>
     <w:lsdException w:name="Outline List 1" w:semiHidden="1" w:unhideWhenUsed="1"/>
@@ -3245,8 +3224,11 @@
     <w:lsdException w:name="Table Contemporary" w:semiHidden="1" w:unhideWhenUsed="1"/>
     <w:lsdException w:name="Table Elegant" w:semiHidden="1" w:unhideWhenUsed="1"/>
     <w:lsdException w:name="Table Professional" w:semiHidden="1" w:unhideWhenUsed="1"/>
+    <w:lsdException w:name="Table Subtle 1" w:semiHidden="1" w:unhideWhenUsed="1"/>
     <w:lsdException w:name="Table Subtle 2" w:semiHidden="1" w:unhideWhenUsed="1"/>
     <w:lsdException w:name="Table Web 1" w:semiHidden="1" w:unhideWhenUsed="1"/>
+    <w:lsdException w:name="Table Web 2" w:semiHidden="1" w:unhideWhenUsed="1"/>
+    <w:lsdException w:name="Table Web 3" w:semiHidden="1" w:unhideWhenUsed="1"/>
     <w:lsdException w:name="Balloon Text" w:semiHidden="1" w:unhideWhenUsed="1"/>
     <w:lsdException w:name="Table Grid" w:uiPriority="39"/>
     <w:lsdException w:name="Table Theme" w:semiHidden="1" w:unhideWhenUsed="1"/>
@@ -3936,6 +3918,28 @@
 </file>
 
 <file path=customXml/item1.xml><?xml version="1.0" encoding="utf-8"?>
+<b:Sources xmlns:b="http://schemas.openxmlformats.org/officeDocument/2006/bibliography" xmlns="http://schemas.openxmlformats.org/officeDocument/2006/bibliography" SelectedStyle="\APASixthEditionOfficeOnline.xsl" StyleName="APA" Version="6"/>
+</file>
+
+<file path=customXml/item2.xml><?xml version="1.0" encoding="utf-8"?>
+<p:properties xmlns:p="http://schemas.microsoft.com/office/2006/metadata/properties" xmlns:xsi="http://www.w3.org/2001/XMLSchema-instance" xmlns:pc="http://schemas.microsoft.com/office/infopath/2007/PartnerControls">
+  <documentManagement>
+    <_ip_UnifiedCompliancePolicyUIAction xmlns="http://schemas.microsoft.com/sharepoint/v3" xsi:nil="true"/>
+    <_ip_UnifiedCompliancePolicyProperties xmlns="http://schemas.microsoft.com/sharepoint/v3" xsi:nil="true"/>
+  </documentManagement>
+</p:properties>
+</file>
+
+<file path=customXml/item3.xml><?xml version="1.0" encoding="utf-8"?>
+<?mso-contentType ?>
+<FormTemplates xmlns="http://schemas.microsoft.com/sharepoint/v3/contenttype/forms">
+  <Display>DocumentLibraryForm</Display>
+  <Edit>DocumentLibraryForm</Edit>
+  <New>DocumentLibraryForm</New>
+</FormTemplates>
+</file>
+
+<file path=customXml/item4.xml><?xml version="1.0" encoding="utf-8"?>
 <ct:contentTypeSchema xmlns:ct="http://schemas.microsoft.com/office/2006/metadata/contentType" xmlns:ma="http://schemas.microsoft.com/office/2006/metadata/properties/metaAttributes" ct:_="" ma:_="" ma:contentTypeName="Document" ma:contentTypeID="0x010100A634747371D42843B34ED48619A4286D" ma:contentTypeVersion="13" ma:contentTypeDescription="Create a new document." ma:contentTypeScope="" ma:versionID="125d7f434dd9e3ec6624079471934044">
   <xsd:schema xmlns:xsd="http://www.w3.org/2001/XMLSchema" xmlns:xs="http://www.w3.org/2001/XMLSchema" xmlns:p="http://schemas.microsoft.com/office/2006/metadata/properties" xmlns:ns1="http://schemas.microsoft.com/sharepoint/v3" xmlns:ns3="f5c723d8-0037-4588-bbf3-2a5af0cfbfb6" xmlns:ns4="768f6ff5-c524-47f6-a718-82e43a622810" targetNamespace="http://schemas.microsoft.com/office/2006/metadata/properties" ma:root="true" ma:fieldsID="f64bda7ff51b86738446a17badb94696" ns1:_="" ns3:_="" ns4:_="">
     <xsd:import namespace="http://schemas.microsoft.com/sharepoint/v3"/>
@@ -4161,29 +4165,33 @@
 </ct:contentTypeSchema>
 </file>
 
-<file path=customXml/item2.xml><?xml version="1.0" encoding="utf-8"?>
-<?mso-contentType ?>
-<FormTemplates xmlns="http://schemas.microsoft.com/sharepoint/v3/contenttype/forms">
-  <Display>DocumentLibraryForm</Display>
-  <Edit>DocumentLibraryForm</Edit>
-  <New>DocumentLibraryForm</New>
-</FormTemplates>
+<file path=customXml/itemProps1.xml><?xml version="1.0" encoding="utf-8"?>
+<ds:datastoreItem xmlns:ds="http://schemas.openxmlformats.org/officeDocument/2006/customXml" ds:itemID="{18E35FAA-757C-461E-9413-CDE1BC4801AB}">
+  <ds:schemaRefs>
+    <ds:schemaRef ds:uri="http://schemas.openxmlformats.org/officeDocument/2006/bibliography"/>
+  </ds:schemaRefs>
+</ds:datastoreItem>
 </file>
 
-<file path=customXml/item3.xml><?xml version="1.0" encoding="utf-8"?>
-<p:properties xmlns:p="http://schemas.microsoft.com/office/2006/metadata/properties" xmlns:xsi="http://www.w3.org/2001/XMLSchema-instance" xmlns:pc="http://schemas.microsoft.com/office/infopath/2007/PartnerControls">
-  <documentManagement>
-    <_ip_UnifiedCompliancePolicyUIAction xmlns="http://schemas.microsoft.com/sharepoint/v3" xsi:nil="true"/>
-    <_ip_UnifiedCompliancePolicyProperties xmlns="http://schemas.microsoft.com/sharepoint/v3" xsi:nil="true"/>
-  </documentManagement>
-</p:properties>
+<file path=customXml/itemProps2.xml><?xml version="1.0" encoding="utf-8"?>
+<ds:datastoreItem xmlns:ds="http://schemas.openxmlformats.org/officeDocument/2006/customXml" ds:itemID="{9A9423BB-A39D-4113-8E79-D3621C995078}">
+  <ds:schemaRefs>
+    <ds:schemaRef ds:uri="http://schemas.microsoft.com/office/2006/metadata/properties"/>
+    <ds:schemaRef ds:uri="http://schemas.microsoft.com/office/infopath/2007/PartnerControls"/>
+    <ds:schemaRef ds:uri="http://schemas.microsoft.com/sharepoint/v3"/>
+  </ds:schemaRefs>
+</ds:datastoreItem>
 </file>
 
-<file path=customXml/item4.xml><?xml version="1.0" encoding="utf-8"?>
-<b:Sources xmlns:b="http://schemas.openxmlformats.org/officeDocument/2006/bibliography" xmlns="http://schemas.openxmlformats.org/officeDocument/2006/bibliography" SelectedStyle="\APASixthEditionOfficeOnline.xsl" StyleName="APA" Version="6"/>
+<file path=customXml/itemProps3.xml><?xml version="1.0" encoding="utf-8"?>
+<ds:datastoreItem xmlns:ds="http://schemas.openxmlformats.org/officeDocument/2006/customXml" ds:itemID="{65B2A5C1-9FB8-4201-9048-D1E04D4D749F}">
+  <ds:schemaRefs>
+    <ds:schemaRef ds:uri="http://schemas.microsoft.com/sharepoint/v3/contenttype/forms"/>
+  </ds:schemaRefs>
+</ds:datastoreItem>
 </file>
 
-<file path=customXml/itemProps1.xml><?xml version="1.0" encoding="utf-8"?>
+<file path=customXml/itemProps4.xml><?xml version="1.0" encoding="utf-8"?>
 <ds:datastoreItem xmlns:ds="http://schemas.openxmlformats.org/officeDocument/2006/customXml" ds:itemID="{C5375CCF-61AC-4D82-A705-AAF9E6CD5474}">
   <ds:schemaRefs>
     <ds:schemaRef ds:uri="http://schemas.microsoft.com/office/2006/metadata/contentType"/>
@@ -4201,30 +4209,4 @@
     <ds:schemaRef ds:uri="http://schemas.microsoft.com/internal/obd"/>
   </ds:schemaRefs>
 </ds:datastoreItem>
-</file>
-
-<file path=customXml/itemProps2.xml><?xml version="1.0" encoding="utf-8"?>
-<ds:datastoreItem xmlns:ds="http://schemas.openxmlformats.org/officeDocument/2006/customXml" ds:itemID="{65B2A5C1-9FB8-4201-9048-D1E04D4D749F}">
-  <ds:schemaRefs>
-    <ds:schemaRef ds:uri="http://schemas.microsoft.com/sharepoint/v3/contenttype/forms"/>
-  </ds:schemaRefs>
-</ds:datastoreItem>
-</file>
-
-<file path=customXml/itemProps3.xml><?xml version="1.0" encoding="utf-8"?>
-<ds:datastoreItem xmlns:ds="http://schemas.openxmlformats.org/officeDocument/2006/customXml" ds:itemID="{9A9423BB-A39D-4113-8E79-D3621C995078}">
-  <ds:schemaRefs>
-    <ds:schemaRef ds:uri="http://schemas.microsoft.com/office/2006/metadata/properties"/>
-    <ds:schemaRef ds:uri="http://schemas.microsoft.com/office/infopath/2007/PartnerControls"/>
-    <ds:schemaRef ds:uri="http://schemas.microsoft.com/sharepoint/v3"/>
-  </ds:schemaRefs>
-</ds:datastoreItem>
-</file>
-
-<file path=customXml/itemProps4.xml><?xml version="1.0" encoding="utf-8"?>
-<ds:datastoreItem xmlns:ds="http://schemas.openxmlformats.org/officeDocument/2006/customXml" ds:itemID="{18E35FAA-757C-461E-9413-CDE1BC4801AB}">
-  <ds:schemaRefs>
-    <ds:schemaRef ds:uri="http://schemas.openxmlformats.org/officeDocument/2006/bibliography"/>
-  </ds:schemaRefs>
-</ds:datastoreItem>
 </file>
</xml_diff>